<commit_message>
Caught a mistake in my hypotheses - fixed it here
</commit_message>
<xml_diff>
--- a/documents/Methods and Results Sections.docx
+++ b/documents/Methods and Results Sections.docx
@@ -473,7 +473,39 @@
           <w:sz w:val="24"/>
           <w:szCs w:val="24"/>
         </w:rPr>
-        <w:t>We hypothesized that micromorphology of foliage leaves would be different for specimens from savanna-associated species when compared to specimens from forest and river associated species. We also hypothesized that micromorphology of foliage leaves would be different for</w:t>
+        <w:t xml:space="preserve">We hypothesized that micromorphology of foliage leaves would be different for specimens from savanna-associated species when compared to specimens from forest and river associated species. We also hypothesized that micromorphology of foliage leaves would </w:t>
+      </w:r>
+      <w:r>
+        <w:rPr>
+          <w:rFonts w:ascii="Times New Roman" w:hAnsi="Times New Roman" w:cs="Times New Roman"/>
+          <w:sz w:val="24"/>
+          <w:szCs w:val="24"/>
+        </w:rPr>
+        <w:t xml:space="preserve">not </w:t>
+      </w:r>
+      <w:r>
+        <w:rPr>
+          <w:rFonts w:ascii="Times New Roman" w:hAnsi="Times New Roman" w:cs="Times New Roman"/>
+          <w:sz w:val="24"/>
+          <w:szCs w:val="24"/>
+        </w:rPr>
+        <w:t>be</w:t>
+      </w:r>
+      <w:r>
+        <w:rPr>
+          <w:rFonts w:ascii="Times New Roman" w:hAnsi="Times New Roman" w:cs="Times New Roman"/>
+          <w:sz w:val="24"/>
+          <w:szCs w:val="24"/>
+        </w:rPr>
+        <w:t xml:space="preserve"> significantly</w:t>
+      </w:r>
+      <w:r>
+        <w:rPr>
+          <w:rFonts w:ascii="Times New Roman" w:hAnsi="Times New Roman" w:cs="Times New Roman"/>
+          <w:sz w:val="24"/>
+          <w:szCs w:val="24"/>
+        </w:rPr>
+        <w:t xml:space="preserve"> different for</w:t>
       </w:r>
       <w:r>
         <w:rPr>
@@ -513,7 +545,23 @@
           <w:sz w:val="24"/>
           <w:szCs w:val="24"/>
         </w:rPr>
-        <w:t xml:space="preserve">. However, we hypothesized that micromorphology of </w:t>
+        <w:t xml:space="preserve">. </w:t>
+      </w:r>
+      <w:r>
+        <w:rPr>
+          <w:rFonts w:ascii="Times New Roman" w:hAnsi="Times New Roman" w:cs="Times New Roman"/>
+          <w:sz w:val="24"/>
+          <w:szCs w:val="24"/>
+        </w:rPr>
+        <w:t>Finally</w:t>
+      </w:r>
+      <w:r>
+        <w:rPr>
+          <w:rFonts w:ascii="Times New Roman" w:hAnsi="Times New Roman" w:cs="Times New Roman"/>
+          <w:sz w:val="24"/>
+          <w:szCs w:val="24"/>
+        </w:rPr>
+        <w:t xml:space="preserve">, we hypothesized that micromorphology </w:t>
       </w:r>
       <w:r>
         <w:rPr>
@@ -522,7 +570,7 @@
           <w:szCs w:val="24"/>
         </w:rPr>
         <w:lastRenderedPageBreak/>
-        <w:t xml:space="preserve">foliage leaves would not differ based on region in which the leaves were collected (Mexico, Central America, Andes, or Eastern South America). </w:t>
+        <w:t xml:space="preserve">of foliage leaves would not differ based on region in which the leaves were collected (Mexico, Central America, Andes, or Eastern South America). </w:t>
       </w:r>
     </w:p>
     <w:p>
@@ -951,15 +999,7 @@
           <w:sz w:val="24"/>
           <w:szCs w:val="24"/>
         </w:rPr>
-        <w:t xml:space="preserve"> + </w:t>
-      </w:r>
-      <w:r>
-        <w:rPr>
-          <w:rFonts w:ascii="Times New Roman" w:hAnsi="Times New Roman" w:cs="Times New Roman"/>
-          <w:sz w:val="24"/>
-          <w:szCs w:val="24"/>
-        </w:rPr>
-        <w:t>β</w:t>
+        <w:t xml:space="preserve"> + β</w:t>
       </w:r>
       <w:r>
         <w:rPr>
@@ -1000,15 +1040,7 @@
           <w:sz w:val="24"/>
           <w:szCs w:val="24"/>
         </w:rPr>
-        <w:t xml:space="preserve"> + </w:t>
-      </w:r>
-      <w:r>
-        <w:rPr>
-          <w:rFonts w:ascii="Times New Roman" w:hAnsi="Times New Roman" w:cs="Times New Roman"/>
-          <w:sz w:val="24"/>
-          <w:szCs w:val="24"/>
-        </w:rPr>
-        <w:t>β</w:t>
+        <w:t xml:space="preserve"> + β</w:t>
       </w:r>
       <w:r>
         <w:rPr>
@@ -1146,15 +1178,7 @@
           <w:sz w:val="24"/>
           <w:szCs w:val="24"/>
         </w:rPr>
-        <w:t xml:space="preserve">. The y-intercept for each dependent variable is </w:t>
-      </w:r>
-      <w:r>
-        <w:rPr>
-          <w:rFonts w:ascii="Times New Roman" w:hAnsi="Times New Roman" w:cs="Times New Roman"/>
-          <w:sz w:val="24"/>
-          <w:szCs w:val="24"/>
-        </w:rPr>
-        <w:t>β</w:t>
+        <w:t>. The y-intercept for each dependent variable is β</w:t>
       </w:r>
       <w:r>
         <w:rPr>
@@ -1163,7 +1187,15 @@
           <w:szCs w:val="24"/>
           <w:vertAlign w:val="subscript"/>
         </w:rPr>
-        <w:t>0</w:t>
+        <w:t xml:space="preserve">0, </w:t>
+      </w:r>
+      <w:r>
+        <w:rPr>
+          <w:rFonts w:ascii="Times New Roman" w:hAnsi="Times New Roman" w:cs="Times New Roman"/>
+          <w:sz w:val="24"/>
+          <w:szCs w:val="24"/>
+        </w:rPr>
+        <w:t>while β</w:t>
       </w:r>
       <w:r>
         <w:rPr>
@@ -1172,23 +1204,15 @@
           <w:szCs w:val="24"/>
           <w:vertAlign w:val="subscript"/>
         </w:rPr>
-        <w:t xml:space="preserve">, </w:t>
-      </w:r>
-      <w:r>
-        <w:rPr>
-          <w:rFonts w:ascii="Times New Roman" w:hAnsi="Times New Roman" w:cs="Times New Roman"/>
-          <w:sz w:val="24"/>
-          <w:szCs w:val="24"/>
-        </w:rPr>
-        <w:t xml:space="preserve">while </w:t>
-      </w:r>
-      <w:r>
-        <w:rPr>
-          <w:rFonts w:ascii="Times New Roman" w:hAnsi="Times New Roman" w:cs="Times New Roman"/>
-          <w:sz w:val="24"/>
-          <w:szCs w:val="24"/>
-        </w:rPr>
-        <w:t>β</w:t>
+        <w:t>1</w:t>
+      </w:r>
+      <w:r>
+        <w:rPr>
+          <w:rFonts w:ascii="Times New Roman" w:hAnsi="Times New Roman" w:cs="Times New Roman"/>
+          <w:sz w:val="24"/>
+          <w:szCs w:val="24"/>
+        </w:rPr>
+        <w:t xml:space="preserve"> is the coefficient for habitat, β</w:t>
       </w:r>
       <w:r>
         <w:rPr>
@@ -1197,23 +1221,15 @@
           <w:szCs w:val="24"/>
           <w:vertAlign w:val="subscript"/>
         </w:rPr>
-        <w:t>1</w:t>
-      </w:r>
-      <w:r>
-        <w:rPr>
-          <w:rFonts w:ascii="Times New Roman" w:hAnsi="Times New Roman" w:cs="Times New Roman"/>
-          <w:sz w:val="24"/>
-          <w:szCs w:val="24"/>
-        </w:rPr>
-        <w:t xml:space="preserve"> is the coefficient for habitat,</w:t>
-      </w:r>
-      <w:r>
-        <w:rPr>
-          <w:rFonts w:ascii="Times New Roman" w:hAnsi="Times New Roman" w:cs="Times New Roman"/>
-          <w:sz w:val="24"/>
-          <w:szCs w:val="24"/>
-        </w:rPr>
-        <w:t xml:space="preserve"> β</w:t>
+        <w:t>2</w:t>
+      </w:r>
+      <w:r>
+        <w:rPr>
+          <w:rFonts w:ascii="Times New Roman" w:hAnsi="Times New Roman" w:cs="Times New Roman"/>
+          <w:sz w:val="24"/>
+          <w:szCs w:val="24"/>
+        </w:rPr>
+        <w:t xml:space="preserve"> the coefficient for habit, and β</w:t>
       </w:r>
       <w:r>
         <w:rPr>
@@ -1222,31 +1238,6 @@
           <w:szCs w:val="24"/>
           <w:vertAlign w:val="subscript"/>
         </w:rPr>
-        <w:t>2</w:t>
-      </w:r>
-      <w:r>
-        <w:rPr>
-          <w:rFonts w:ascii="Times New Roman" w:hAnsi="Times New Roman" w:cs="Times New Roman"/>
-          <w:sz w:val="24"/>
-          <w:szCs w:val="24"/>
-        </w:rPr>
-        <w:t xml:space="preserve"> the coefficient for habit, and</w:t>
-      </w:r>
-      <w:r>
-        <w:rPr>
-          <w:rFonts w:ascii="Times New Roman" w:hAnsi="Times New Roman" w:cs="Times New Roman"/>
-          <w:sz w:val="24"/>
-          <w:szCs w:val="24"/>
-        </w:rPr>
-        <w:t xml:space="preserve"> β</w:t>
-      </w:r>
-      <w:r>
-        <w:rPr>
-          <w:rFonts w:ascii="Times New Roman" w:hAnsi="Times New Roman" w:cs="Times New Roman"/>
-          <w:sz w:val="24"/>
-          <w:szCs w:val="24"/>
-          <w:vertAlign w:val="subscript"/>
-        </w:rPr>
         <w:t>3</w:t>
       </w:r>
       <w:r>
@@ -1263,23 +1254,7 @@
           <w:sz w:val="24"/>
           <w:szCs w:val="24"/>
         </w:rPr>
-        <w:t xml:space="preserve">Residual error not accounted for by the model parameters is represented by </w:t>
-      </w:r>
-      <w:r>
-        <w:rPr>
-          <w:rFonts w:ascii="Times New Roman" w:hAnsi="Times New Roman" w:cs="Times New Roman"/>
-          <w:sz w:val="24"/>
-          <w:szCs w:val="24"/>
-        </w:rPr>
-        <w:t>ε</w:t>
-      </w:r>
-      <w:r>
-        <w:rPr>
-          <w:rFonts w:ascii="Times New Roman" w:hAnsi="Times New Roman" w:cs="Times New Roman"/>
-          <w:sz w:val="24"/>
-          <w:szCs w:val="24"/>
-        </w:rPr>
-        <w:t>. Permutation of randomized residuals</w:t>
+        <w:t>Residual error not accounted for by the model parameters is represented by ε. Permutation of randomized residuals</w:t>
       </w:r>
       <w:r>
         <w:rPr>
@@ -2031,7 +2006,7 @@
       <w:pPr>
         <w:spacing w:after="0" w:line="480" w:lineRule="auto"/>
         <w:rPr>
-          <w:rFonts w:ascii="aic" w:hAnsi="aic" w:cs="Times New Roman"/>
+          <w:rFonts w:ascii="aic" w:hAnsi="aic" w:cs="Times New Roman" w:hint="eastAsia"/>
           <w:sz w:val="24"/>
           <w:szCs w:val="24"/>
         </w:rPr>
@@ -4130,31 +4105,7 @@
           <w:sz w:val="24"/>
           <w:szCs w:val="24"/>
         </w:rPr>
-        <w:t xml:space="preserve">Table </w:t>
-      </w:r>
-      <w:r>
-        <w:rPr>
-          <w:rFonts w:ascii="Times New Roman" w:hAnsi="Times New Roman" w:cs="Times New Roman"/>
-          <w:sz w:val="24"/>
-          <w:szCs w:val="24"/>
-        </w:rPr>
-        <w:t>2</w:t>
-      </w:r>
-      <w:r>
-        <w:rPr>
-          <w:rFonts w:ascii="Times New Roman" w:hAnsi="Times New Roman" w:cs="Times New Roman"/>
-          <w:sz w:val="24"/>
-          <w:szCs w:val="24"/>
-        </w:rPr>
-        <w:t xml:space="preserve">. </w:t>
-      </w:r>
-      <w:r>
-        <w:rPr>
-          <w:rFonts w:ascii="Times New Roman" w:hAnsi="Times New Roman" w:cs="Times New Roman"/>
-          <w:sz w:val="24"/>
-          <w:szCs w:val="24"/>
-        </w:rPr>
-        <w:t>Log likelihood values (</w:t>
+        <w:t>Table 2. Log likelihood values (</w:t>
       </w:r>
       <w:proofErr w:type="spellStart"/>
       <w:r>
@@ -4429,15 +4380,7 @@
                 <w:sz w:val="24"/>
                 <w:szCs w:val="24"/>
               </w:rPr>
-              <w:t>Habit</w:t>
-            </w:r>
-            <w:r>
-              <w:rPr>
-                <w:rFonts w:ascii="Times New Roman" w:hAnsi="Times New Roman" w:cs="Times New Roman"/>
-                <w:sz w:val="24"/>
-                <w:szCs w:val="24"/>
-              </w:rPr>
-              <w:t>, habitat, and region</w:t>
+              <w:t>Habit, habitat, and region</w:t>
             </w:r>
           </w:p>
         </w:tc>
@@ -4578,15 +4521,7 @@
                 <w:sz w:val="24"/>
                 <w:szCs w:val="24"/>
               </w:rPr>
-              <w:t>Habit</w:t>
-            </w:r>
-            <w:r>
-              <w:rPr>
-                <w:rFonts w:ascii="Times New Roman" w:hAnsi="Times New Roman" w:cs="Times New Roman"/>
-                <w:sz w:val="24"/>
-                <w:szCs w:val="24"/>
-              </w:rPr>
-              <w:t xml:space="preserve"> and habitat</w:t>
+              <w:t>Habit and habitat</w:t>
             </w:r>
           </w:p>
         </w:tc>
@@ -5783,31 +5718,7 @@
           <w:sz w:val="24"/>
           <w:szCs w:val="24"/>
         </w:rPr>
-        <w:t xml:space="preserve">Figure </w:t>
-      </w:r>
-      <w:r>
-        <w:rPr>
-          <w:rFonts w:ascii="Times New Roman" w:hAnsi="Times New Roman" w:cs="Times New Roman"/>
-          <w:sz w:val="24"/>
-          <w:szCs w:val="24"/>
-        </w:rPr>
-        <w:t>2</w:t>
-      </w:r>
-      <w:r>
-        <w:rPr>
-          <w:rFonts w:ascii="Times New Roman" w:hAnsi="Times New Roman" w:cs="Times New Roman"/>
-          <w:sz w:val="24"/>
-          <w:szCs w:val="24"/>
-        </w:rPr>
-        <w:t xml:space="preserve">. </w:t>
-      </w:r>
-      <w:r>
-        <w:rPr>
-          <w:rFonts w:ascii="Times New Roman" w:hAnsi="Times New Roman" w:cs="Times New Roman"/>
-          <w:sz w:val="24"/>
-          <w:szCs w:val="24"/>
-        </w:rPr>
-        <w:t xml:space="preserve">Principal coordinates analysis of </w:t>
+        <w:t xml:space="preserve">Figure 2. Principal coordinates analysis of </w:t>
       </w:r>
       <w:proofErr w:type="spellStart"/>
       <w:r>
@@ -5904,15 +5815,7 @@
           <w:sz w:val="24"/>
           <w:szCs w:val="24"/>
         </w:rPr>
-        <w:t xml:space="preserve"> </w:t>
-      </w:r>
-      <w:r>
-        <w:rPr>
-          <w:rFonts w:ascii="Times New Roman" w:hAnsi="Times New Roman" w:cs="Times New Roman"/>
-          <w:sz w:val="24"/>
-          <w:szCs w:val="24"/>
-        </w:rPr>
-        <w:t xml:space="preserve"> </w:t>
+        <w:t xml:space="preserve">  </w:t>
       </w:r>
     </w:p>
     <w:p>
@@ -5930,23 +5833,7 @@
           <w:sz w:val="24"/>
           <w:szCs w:val="24"/>
         </w:rPr>
-        <w:t xml:space="preserve">Figure </w:t>
-      </w:r>
-      <w:r>
-        <w:rPr>
-          <w:rFonts w:ascii="Times New Roman" w:hAnsi="Times New Roman" w:cs="Times New Roman"/>
-          <w:sz w:val="24"/>
-          <w:szCs w:val="24"/>
-        </w:rPr>
-        <w:t>3</w:t>
-      </w:r>
-      <w:r>
-        <w:rPr>
-          <w:rFonts w:ascii="Times New Roman" w:hAnsi="Times New Roman" w:cs="Times New Roman"/>
-          <w:sz w:val="24"/>
-          <w:szCs w:val="24"/>
-        </w:rPr>
-        <w:t xml:space="preserve">. Principal coordinates analysis of </w:t>
+        <w:t xml:space="preserve">Figure 3. Principal coordinates analysis of </w:t>
       </w:r>
       <w:proofErr w:type="spellStart"/>
       <w:r>
@@ -5966,15 +5853,7 @@
           <w:sz w:val="24"/>
           <w:szCs w:val="24"/>
         </w:rPr>
-        <w:t xml:space="preserve"> foliage leaf micromorphology based on </w:t>
-      </w:r>
-      <w:r>
-        <w:rPr>
-          <w:rFonts w:ascii="Times New Roman" w:hAnsi="Times New Roman" w:cs="Times New Roman"/>
-          <w:sz w:val="24"/>
-          <w:szCs w:val="24"/>
-        </w:rPr>
-        <w:t>typical habit associated with each specimen.</w:t>
+        <w:t xml:space="preserve"> foliage leaf micromorphology based on typical habit associated with each specimen.</w:t>
       </w:r>
     </w:p>
     <w:p>
@@ -6053,23 +5932,7 @@
           <w:sz w:val="24"/>
           <w:szCs w:val="24"/>
         </w:rPr>
-        <w:t xml:space="preserve">Figure </w:t>
-      </w:r>
-      <w:r>
-        <w:rPr>
-          <w:rFonts w:ascii="Times New Roman" w:hAnsi="Times New Roman" w:cs="Times New Roman"/>
-          <w:sz w:val="24"/>
-          <w:szCs w:val="24"/>
-        </w:rPr>
-        <w:t>4</w:t>
-      </w:r>
-      <w:r>
-        <w:rPr>
-          <w:rFonts w:ascii="Times New Roman" w:hAnsi="Times New Roman" w:cs="Times New Roman"/>
-          <w:sz w:val="24"/>
-          <w:szCs w:val="24"/>
-        </w:rPr>
-        <w:t xml:space="preserve">. Principal coordinates analysis of </w:t>
+        <w:t xml:space="preserve">Figure 4. Principal coordinates analysis of </w:t>
       </w:r>
       <w:proofErr w:type="spellStart"/>
       <w:r>
@@ -6089,15 +5952,7 @@
           <w:sz w:val="24"/>
           <w:szCs w:val="24"/>
         </w:rPr>
-        <w:t xml:space="preserve"> foliage leaf micromorphology based on </w:t>
-      </w:r>
-      <w:r>
-        <w:rPr>
-          <w:rFonts w:ascii="Times New Roman" w:hAnsi="Times New Roman" w:cs="Times New Roman"/>
-          <w:sz w:val="24"/>
-          <w:szCs w:val="24"/>
-        </w:rPr>
-        <w:t>region in which each specimen was collected.</w:t>
+        <w:t xml:space="preserve"> foliage leaf micromorphology based on region in which each specimen was collected.</w:t>
       </w:r>
     </w:p>
     <w:p>
@@ -8515,6 +8370,7 @@
     <w:lsdException w:name="HTML Sample" w:semiHidden="1" w:unhideWhenUsed="1"/>
     <w:lsdException w:name="HTML Typewriter" w:semiHidden="1" w:unhideWhenUsed="1"/>
     <w:lsdException w:name="HTML Variable" w:semiHidden="1" w:unhideWhenUsed="1"/>
+    <w:lsdException w:name="Normal Table" w:semiHidden="1" w:unhideWhenUsed="1"/>
     <w:lsdException w:name="annotation subject" w:semiHidden="1" w:unhideWhenUsed="1"/>
     <w:lsdException w:name="No List" w:semiHidden="1" w:unhideWhenUsed="1"/>
     <w:lsdException w:name="Outline List 1" w:semiHidden="1" w:unhideWhenUsed="1"/>
@@ -8557,8 +8413,11 @@
     <w:lsdException w:name="Table Contemporary" w:semiHidden="1" w:unhideWhenUsed="1"/>
     <w:lsdException w:name="Table Elegant" w:semiHidden="1" w:unhideWhenUsed="1"/>
     <w:lsdException w:name="Table Professional" w:semiHidden="1" w:unhideWhenUsed="1"/>
+    <w:lsdException w:name="Table Subtle 1" w:semiHidden="1" w:unhideWhenUsed="1"/>
     <w:lsdException w:name="Table Subtle 2" w:semiHidden="1" w:unhideWhenUsed="1"/>
     <w:lsdException w:name="Table Web 1" w:semiHidden="1" w:unhideWhenUsed="1"/>
+    <w:lsdException w:name="Table Web 2" w:semiHidden="1" w:unhideWhenUsed="1"/>
+    <w:lsdException w:name="Table Web 3" w:semiHidden="1" w:unhideWhenUsed="1"/>
     <w:lsdException w:name="Balloon Text" w:semiHidden="1" w:unhideWhenUsed="1"/>
     <w:lsdException w:name="Table Grid" w:uiPriority="39"/>
     <w:lsdException w:name="Table Theme" w:semiHidden="1" w:unhideWhenUsed="1"/>
@@ -8791,6 +8650,7 @@
   <w:style w:type="character" w:default="1" w:styleId="DefaultParagraphFont">
     <w:name w:val="Default Paragraph Font"/>
     <w:uiPriority w:val="1"/>
+    <w:semiHidden/>
     <w:unhideWhenUsed/>
   </w:style>
   <w:style w:type="table" w:default="1" w:styleId="TableNormal">

</xml_diff>